<commit_message>
Updates to LA6 assignment
</commit_message>
<xml_diff>
--- a/docs/materials/04-LanguageAbstractions/LA6-A-ImplementingFunctions.docx
+++ b/docs/materials/04-LanguageAbstractions/LA6-A-ImplementingFunctions.docx
@@ -3235,6 +3235,20 @@
           <w:rFonts w:cstheme="minorHAnsi"/>
         </w:rPr>
       </w:pPr>
+      <w:r>
+        <w:rPr>
+          <w:rFonts w:ascii="Apple Color Emoji" w:hAnsi="Apple Color Emoji" w:cs="Apple Color Emoji"/>
+          <w:sz w:val="32"/>
+          <w:szCs w:val="32"/>
+        </w:rPr>
+        <w:t>🏆</w:t>
+      </w:r>
+      <w:r>
+        <w:rPr>
+          <w:rFonts w:cstheme="minorHAnsi"/>
+        </w:rPr>
+        <w:t xml:space="preserve"> </w:t>
+      </w:r>
       <w:r>
         <w:rPr>
           <w:rFonts w:cstheme="minorHAnsi"/>

</xml_diff>